<commit_message>
week 7 assignment submitted
</commit_message>
<xml_diff>
--- a/week7_dir/ELangit_week7_assignment/week7_statement.docx
+++ b/week7_dir/ELangit_week7_assignment/week7_statement.docx
@@ -1,6 +1,6 @@
 
 <file path=word/document.xml><?xml version="1.0" encoding="utf-8"?>
-<w:document xmlns:ve="http://schemas.openxmlformats.org/markup-compatibility/2006" xmlns:o="urn:schemas-microsoft-com:office:office" xmlns:r="http://schemas.openxmlformats.org/officeDocument/2006/relationships" xmlns:m="http://schemas.openxmlformats.org/officeDocument/2006/math" xmlns:v="urn:schemas-microsoft-com:vml" xmlns:wp="http://schemas.openxmlformats.org/drawingml/2006/wordprocessingDrawing" xmlns:w10="urn:schemas-microsoft-com:office:word" xmlns:w="http://schemas.openxmlformats.org/wordprocessingml/2006/main" xmlns:wne="http://schemas.microsoft.com/office/word/2006/wordml">
+<w:document xmlns:wpc="http://schemas.microsoft.com/office/word/2010/wordprocessingCanvas" xmlns:mo="http://schemas.microsoft.com/office/mac/office/2008/main" xmlns:mc="http://schemas.openxmlformats.org/markup-compatibility/2006" xmlns:mv="urn:schemas-microsoft-com:mac:vml" xmlns:o="urn:schemas-microsoft-com:office:office" xmlns:r="http://schemas.openxmlformats.org/officeDocument/2006/relationships" xmlns:m="http://schemas.openxmlformats.org/officeDocument/2006/math" xmlns:v="urn:schemas-microsoft-com:vml" xmlns:wp14="http://schemas.microsoft.com/office/word/2010/wordprocessingDrawing" xmlns:wp="http://schemas.openxmlformats.org/drawingml/2006/wordprocessingDrawing" xmlns:w10="urn:schemas-microsoft-com:office:word" xmlns:w="http://schemas.openxmlformats.org/wordprocessingml/2006/main" xmlns:w14="http://schemas.microsoft.com/office/word/2010/wordml" xmlns:wpg="http://schemas.microsoft.com/office/word/2010/wordprocessingGroup" xmlns:wpi="http://schemas.microsoft.com/office/word/2010/wordprocessingInk" xmlns:wne="http://schemas.microsoft.com/office/word/2006/wordml" xmlns:wps="http://schemas.microsoft.com/office/word/2010/wordprocessingShape" mc:Ignorable="w14 wp14">
   <w:body>
     <w:p>
       <w:pPr>
@@ -243,7 +243,7 @@
       <w:r>
         <w:t xml:space="preserve">URL: </w:t>
       </w:r>
-      <w:hyperlink r:id="rId7" w:history="1">
+      <w:hyperlink r:id="rId8" w:history="1">
         <w:r>
           <w:rPr>
             <w:rStyle w:val="Hyperlink"/>
@@ -278,6 +278,10 @@
     </w:p>
     <w:p/>
     <w:p>
+      <w:pPr>
+        <w:ind w:left="1440"/>
+      </w:pPr>
+      <w:bookmarkStart w:id="0" w:name="_GoBack"/>
       <w:r>
         <w:t>&lt;form name="</w:t>
       </w:r>
@@ -299,6 +303,7 @@
         <w:t>"&gt;</w:t>
       </w:r>
     </w:p>
+    <w:bookmarkEnd w:id="0"/>
     <w:p/>
     <w:p/>
     <w:p>
@@ -491,8 +496,6 @@
       <w:r>
         <w:t>Validated by checking email inbox.</w:t>
       </w:r>
-      <w:bookmarkStart w:id="0" w:name="_GoBack"/>
-      <w:bookmarkEnd w:id="0"/>
     </w:p>
     <w:p/>
     <w:p>
@@ -604,7 +607,7 @@
           <w:noProof/>
         </w:rPr>
         <w:drawing>
-          <wp:inline distT="0" distB="0" distL="0" distR="0">
+          <wp:inline distT="0" distB="0" distL="0" distR="0" wp14:anchorId="5885DF61" wp14:editId="22D77B49">
             <wp:extent cx="3344762" cy="3177143"/>
             <wp:effectExtent l="19050" t="0" r="8038" b="0"/>
             <wp:docPr id="7" name="Picture 2"/>
@@ -621,7 +624,7 @@
                     </pic:cNvPicPr>
                   </pic:nvPicPr>
                   <pic:blipFill>
-                    <a:blip r:embed="rId8"/>
+                    <a:blip r:embed="rId9"/>
                     <a:srcRect/>
                     <a:stretch>
                       <a:fillRect/>
@@ -664,7 +667,7 @@
           <w:noProof/>
         </w:rPr>
         <w:drawing>
-          <wp:inline distT="0" distB="0" distL="0" distR="0">
+          <wp:inline distT="0" distB="0" distL="0" distR="0" wp14:anchorId="3FA15A57" wp14:editId="2C1385A3">
             <wp:extent cx="5486400" cy="5043170"/>
             <wp:effectExtent l="19050" t="0" r="0" b="0"/>
             <wp:docPr id="2" name="Picture 2"/>
@@ -681,7 +684,7 @@
                     </pic:cNvPicPr>
                   </pic:nvPicPr>
                   <pic:blipFill>
-                    <a:blip r:embed="rId9"/>
+                    <a:blip r:embed="rId10"/>
                     <a:srcRect/>
                     <a:stretch>
                       <a:fillRect/>
@@ -731,15 +734,7 @@
         <w:t>Confirmed that it was inserted into the table</w:t>
       </w:r>
       <w:r>
-        <w:t xml:space="preserve"> through </w:t>
-      </w:r>
-      <w:proofErr w:type="spellStart"/>
-      <w:r>
-        <w:t>MySQL</w:t>
-      </w:r>
-      <w:proofErr w:type="spellEnd"/>
-      <w:r>
-        <w:t xml:space="preserve"> Workbench</w:t>
+        <w:t xml:space="preserve"> through MySQL Workbench</w:t>
       </w:r>
       <w:r>
         <w:t>:</w:t>
@@ -752,7 +747,7 @@
           <w:noProof/>
         </w:rPr>
         <w:drawing>
-          <wp:inline distT="0" distB="0" distL="0" distR="0">
+          <wp:inline distT="0" distB="0" distL="0" distR="0" wp14:anchorId="03FA8361" wp14:editId="3C8EC674">
             <wp:extent cx="5476875" cy="2545080"/>
             <wp:effectExtent l="19050" t="0" r="9525" b="0"/>
             <wp:docPr id="3" name="Picture 3" descr="C:\Users\langitem\Documents\GitHub\Internet_Programming\week7_dir\assignment_dir\insert_screenshot.png"/>
@@ -769,7 +764,7 @@
                     </pic:cNvPicPr>
                   </pic:nvPicPr>
                   <pic:blipFill>
-                    <a:blip r:embed="rId10"/>
+                    <a:blip r:embed="rId11"/>
                     <a:srcRect/>
                     <a:stretch>
                       <a:fillRect/>
@@ -811,7 +806,7 @@
           <w:noProof/>
         </w:rPr>
         <w:drawing>
-          <wp:inline distT="0" distB="0" distL="0" distR="0">
+          <wp:inline distT="0" distB="0" distL="0" distR="0" wp14:anchorId="4C601C0B" wp14:editId="1E20ABEA">
             <wp:extent cx="5486400" cy="1206500"/>
             <wp:effectExtent l="19050" t="0" r="0" b="0"/>
             <wp:docPr id="4" name="Picture 4" descr="C:\Users\langitem\Documents\GitHub\Internet_Programming\week7_dir\assignment_dir\inbox_screenshot.png"/>
@@ -828,7 +823,7 @@
                     </pic:cNvPicPr>
                   </pic:nvPicPr>
                   <pic:blipFill>
-                    <a:blip r:embed="rId11"/>
+                    <a:blip r:embed="rId12"/>
                     <a:srcRect/>
                     <a:stretch>
                       <a:fillRect/>
@@ -870,7 +865,7 @@
           <w:noProof/>
         </w:rPr>
         <w:drawing>
-          <wp:inline distT="0" distB="0" distL="0" distR="0">
+          <wp:inline distT="0" distB="0" distL="0" distR="0" wp14:anchorId="666FE248" wp14:editId="6D48DFC9">
             <wp:extent cx="5486400" cy="3025775"/>
             <wp:effectExtent l="19050" t="0" r="0" b="0"/>
             <wp:docPr id="5" name="Picture 5"/>
@@ -887,7 +882,7 @@
                     </pic:cNvPicPr>
                   </pic:nvPicPr>
                   <pic:blipFill>
-                    <a:blip r:embed="rId12"/>
+                    <a:blip r:embed="rId13"/>
                     <a:srcRect/>
                     <a:stretch>
                       <a:fillRect/>
@@ -917,12 +912,12 @@
       </w:r>
     </w:p>
     <w:sectPr>
-      <w:headerReference w:type="even" r:id="rId13"/>
-      <w:headerReference w:type="default" r:id="rId14"/>
-      <w:footerReference w:type="even" r:id="rId15"/>
-      <w:footerReference w:type="default" r:id="rId16"/>
-      <w:headerReference w:type="first" r:id="rId17"/>
-      <w:footerReference w:type="first" r:id="rId18"/>
+      <w:headerReference w:type="even" r:id="rId14"/>
+      <w:headerReference w:type="default" r:id="rId15"/>
+      <w:footerReference w:type="even" r:id="rId16"/>
+      <w:footerReference w:type="default" r:id="rId17"/>
+      <w:headerReference w:type="first" r:id="rId18"/>
+      <w:footerReference w:type="first" r:id="rId19"/>
       <w:pgSz w:w="12240" w:h="15840"/>
       <w:pgMar w:top="1440" w:right="1800" w:bottom="1440" w:left="1800" w:header="720" w:footer="720" w:gutter="0"/>
       <w:cols w:space="720"/>
@@ -933,7 +928,7 @@
 </file>
 
 <file path=word/endnotes.xml><?xml version="1.0" encoding="utf-8"?>
-<w:endnotes xmlns:ve="http://schemas.openxmlformats.org/markup-compatibility/2006" xmlns:o="urn:schemas-microsoft-com:office:office" xmlns:r="http://schemas.openxmlformats.org/officeDocument/2006/relationships" xmlns:m="http://schemas.openxmlformats.org/officeDocument/2006/math" xmlns:v="urn:schemas-microsoft-com:vml" xmlns:wp="http://schemas.openxmlformats.org/drawingml/2006/wordprocessingDrawing" xmlns:w10="urn:schemas-microsoft-com:office:word" xmlns:w="http://schemas.openxmlformats.org/wordprocessingml/2006/main" xmlns:wne="http://schemas.microsoft.com/office/word/2006/wordml">
+<w:endnotes xmlns:wpc="http://schemas.microsoft.com/office/word/2010/wordprocessingCanvas" xmlns:mo="http://schemas.microsoft.com/office/mac/office/2008/main" xmlns:mc="http://schemas.openxmlformats.org/markup-compatibility/2006" xmlns:mv="urn:schemas-microsoft-com:mac:vml" xmlns:o="urn:schemas-microsoft-com:office:office" xmlns:r="http://schemas.openxmlformats.org/officeDocument/2006/relationships" xmlns:m="http://schemas.openxmlformats.org/officeDocument/2006/math" xmlns:v="urn:schemas-microsoft-com:vml" xmlns:wp14="http://schemas.microsoft.com/office/word/2010/wordprocessingDrawing" xmlns:wp="http://schemas.openxmlformats.org/drawingml/2006/wordprocessingDrawing" xmlns:w10="urn:schemas-microsoft-com:office:word" xmlns:w="http://schemas.openxmlformats.org/wordprocessingml/2006/main" xmlns:w14="http://schemas.microsoft.com/office/word/2010/wordml" xmlns:wpg="http://schemas.microsoft.com/office/word/2010/wordprocessingGroup" xmlns:wpi="http://schemas.microsoft.com/office/word/2010/wordprocessingInk" xmlns:wne="http://schemas.microsoft.com/office/word/2006/wordml" xmlns:wps="http://schemas.microsoft.com/office/word/2010/wordprocessingShape" mc:Ignorable="w14 wp14">
   <w:endnote w:type="separator" w:id="-1">
     <w:p>
       <w:r>
@@ -952,7 +947,7 @@
 </file>
 
 <file path=word/footer1.xml><?xml version="1.0" encoding="utf-8"?>
-<w:ftr xmlns:ve="http://schemas.openxmlformats.org/markup-compatibility/2006" xmlns:o="urn:schemas-microsoft-com:office:office" xmlns:r="http://schemas.openxmlformats.org/officeDocument/2006/relationships" xmlns:m="http://schemas.openxmlformats.org/officeDocument/2006/math" xmlns:v="urn:schemas-microsoft-com:vml" xmlns:wp="http://schemas.openxmlformats.org/drawingml/2006/wordprocessingDrawing" xmlns:w10="urn:schemas-microsoft-com:office:word" xmlns:w="http://schemas.openxmlformats.org/wordprocessingml/2006/main" xmlns:wne="http://schemas.microsoft.com/office/word/2006/wordml">
+<w:ftr xmlns:wpc="http://schemas.microsoft.com/office/word/2010/wordprocessingCanvas" xmlns:mo="http://schemas.microsoft.com/office/mac/office/2008/main" xmlns:mc="http://schemas.openxmlformats.org/markup-compatibility/2006" xmlns:mv="urn:schemas-microsoft-com:mac:vml" xmlns:o="urn:schemas-microsoft-com:office:office" xmlns:r="http://schemas.openxmlformats.org/officeDocument/2006/relationships" xmlns:m="http://schemas.openxmlformats.org/officeDocument/2006/math" xmlns:v="urn:schemas-microsoft-com:vml" xmlns:wp14="http://schemas.microsoft.com/office/word/2010/wordprocessingDrawing" xmlns:wp="http://schemas.openxmlformats.org/drawingml/2006/wordprocessingDrawing" xmlns:w10="urn:schemas-microsoft-com:office:word" xmlns:w="http://schemas.openxmlformats.org/wordprocessingml/2006/main" xmlns:w14="http://schemas.microsoft.com/office/word/2010/wordml" xmlns:wpg="http://schemas.microsoft.com/office/word/2010/wordprocessingGroup" xmlns:wpi="http://schemas.microsoft.com/office/word/2010/wordprocessingInk" xmlns:wne="http://schemas.microsoft.com/office/word/2006/wordml" xmlns:wps="http://schemas.microsoft.com/office/word/2010/wordprocessingShape" mc:Ignorable="w14 wp14">
   <w:p>
     <w:pPr>
       <w:pStyle w:val="Footer"/>
@@ -962,7 +957,7 @@
 </file>
 
 <file path=word/footer2.xml><?xml version="1.0" encoding="utf-8"?>
-<w:ftr xmlns:ve="http://schemas.openxmlformats.org/markup-compatibility/2006" xmlns:o="urn:schemas-microsoft-com:office:office" xmlns:r="http://schemas.openxmlformats.org/officeDocument/2006/relationships" xmlns:m="http://schemas.openxmlformats.org/officeDocument/2006/math" xmlns:v="urn:schemas-microsoft-com:vml" xmlns:wp="http://schemas.openxmlformats.org/drawingml/2006/wordprocessingDrawing" xmlns:w10="urn:schemas-microsoft-com:office:word" xmlns:w="http://schemas.openxmlformats.org/wordprocessingml/2006/main" xmlns:wne="http://schemas.microsoft.com/office/word/2006/wordml">
+<w:ftr xmlns:wpc="http://schemas.microsoft.com/office/word/2010/wordprocessingCanvas" xmlns:mo="http://schemas.microsoft.com/office/mac/office/2008/main" xmlns:mc="http://schemas.openxmlformats.org/markup-compatibility/2006" xmlns:mv="urn:schemas-microsoft-com:mac:vml" xmlns:o="urn:schemas-microsoft-com:office:office" xmlns:r="http://schemas.openxmlformats.org/officeDocument/2006/relationships" xmlns:m="http://schemas.openxmlformats.org/officeDocument/2006/math" xmlns:v="urn:schemas-microsoft-com:vml" xmlns:wp14="http://schemas.microsoft.com/office/word/2010/wordprocessingDrawing" xmlns:wp="http://schemas.openxmlformats.org/drawingml/2006/wordprocessingDrawing" xmlns:w10="urn:schemas-microsoft-com:office:word" xmlns:w="http://schemas.openxmlformats.org/wordprocessingml/2006/main" xmlns:w14="http://schemas.microsoft.com/office/word/2010/wordml" xmlns:wpg="http://schemas.microsoft.com/office/word/2010/wordprocessingGroup" xmlns:wpi="http://schemas.microsoft.com/office/word/2010/wordprocessingInk" xmlns:wne="http://schemas.microsoft.com/office/word/2006/wordml" xmlns:wps="http://schemas.microsoft.com/office/word/2010/wordprocessingShape" mc:Ignorable="w14 wp14">
   <w:p>
     <w:pPr>
       <w:pStyle w:val="Footer"/>
@@ -972,7 +967,7 @@
 </file>
 
 <file path=word/footer3.xml><?xml version="1.0" encoding="utf-8"?>
-<w:ftr xmlns:ve="http://schemas.openxmlformats.org/markup-compatibility/2006" xmlns:o="urn:schemas-microsoft-com:office:office" xmlns:r="http://schemas.openxmlformats.org/officeDocument/2006/relationships" xmlns:m="http://schemas.openxmlformats.org/officeDocument/2006/math" xmlns:v="urn:schemas-microsoft-com:vml" xmlns:wp="http://schemas.openxmlformats.org/drawingml/2006/wordprocessingDrawing" xmlns:w10="urn:schemas-microsoft-com:office:word" xmlns:w="http://schemas.openxmlformats.org/wordprocessingml/2006/main" xmlns:wne="http://schemas.microsoft.com/office/word/2006/wordml">
+<w:ftr xmlns:wpc="http://schemas.microsoft.com/office/word/2010/wordprocessingCanvas" xmlns:mo="http://schemas.microsoft.com/office/mac/office/2008/main" xmlns:mc="http://schemas.openxmlformats.org/markup-compatibility/2006" xmlns:mv="urn:schemas-microsoft-com:mac:vml" xmlns:o="urn:schemas-microsoft-com:office:office" xmlns:r="http://schemas.openxmlformats.org/officeDocument/2006/relationships" xmlns:m="http://schemas.openxmlformats.org/officeDocument/2006/math" xmlns:v="urn:schemas-microsoft-com:vml" xmlns:wp14="http://schemas.microsoft.com/office/word/2010/wordprocessingDrawing" xmlns:wp="http://schemas.openxmlformats.org/drawingml/2006/wordprocessingDrawing" xmlns:w10="urn:schemas-microsoft-com:office:word" xmlns:w="http://schemas.openxmlformats.org/wordprocessingml/2006/main" xmlns:w14="http://schemas.microsoft.com/office/word/2010/wordml" xmlns:wpg="http://schemas.microsoft.com/office/word/2010/wordprocessingGroup" xmlns:wpi="http://schemas.microsoft.com/office/word/2010/wordprocessingInk" xmlns:wne="http://schemas.microsoft.com/office/word/2006/wordml" xmlns:wps="http://schemas.microsoft.com/office/word/2010/wordprocessingShape" mc:Ignorable="w14 wp14">
   <w:p>
     <w:pPr>
       <w:pStyle w:val="Footer"/>
@@ -982,7 +977,7 @@
 </file>
 
 <file path=word/footnotes.xml><?xml version="1.0" encoding="utf-8"?>
-<w:footnotes xmlns:ve="http://schemas.openxmlformats.org/markup-compatibility/2006" xmlns:o="urn:schemas-microsoft-com:office:office" xmlns:r="http://schemas.openxmlformats.org/officeDocument/2006/relationships" xmlns:m="http://schemas.openxmlformats.org/officeDocument/2006/math" xmlns:v="urn:schemas-microsoft-com:vml" xmlns:wp="http://schemas.openxmlformats.org/drawingml/2006/wordprocessingDrawing" xmlns:w10="urn:schemas-microsoft-com:office:word" xmlns:w="http://schemas.openxmlformats.org/wordprocessingml/2006/main" xmlns:wne="http://schemas.microsoft.com/office/word/2006/wordml">
+<w:footnotes xmlns:wpc="http://schemas.microsoft.com/office/word/2010/wordprocessingCanvas" xmlns:mo="http://schemas.microsoft.com/office/mac/office/2008/main" xmlns:mc="http://schemas.openxmlformats.org/markup-compatibility/2006" xmlns:mv="urn:schemas-microsoft-com:mac:vml" xmlns:o="urn:schemas-microsoft-com:office:office" xmlns:r="http://schemas.openxmlformats.org/officeDocument/2006/relationships" xmlns:m="http://schemas.openxmlformats.org/officeDocument/2006/math" xmlns:v="urn:schemas-microsoft-com:vml" xmlns:wp14="http://schemas.microsoft.com/office/word/2010/wordprocessingDrawing" xmlns:wp="http://schemas.openxmlformats.org/drawingml/2006/wordprocessingDrawing" xmlns:w10="urn:schemas-microsoft-com:office:word" xmlns:w="http://schemas.openxmlformats.org/wordprocessingml/2006/main" xmlns:w14="http://schemas.microsoft.com/office/word/2010/wordml" xmlns:wpg="http://schemas.microsoft.com/office/word/2010/wordprocessingGroup" xmlns:wpi="http://schemas.microsoft.com/office/word/2010/wordprocessingInk" xmlns:wne="http://schemas.microsoft.com/office/word/2006/wordml" xmlns:wps="http://schemas.microsoft.com/office/word/2010/wordprocessingShape" mc:Ignorable="w14 wp14">
   <w:footnote w:type="separator" w:id="-1">
     <w:p>
       <w:r>
@@ -1001,7 +996,7 @@
 </file>
 
 <file path=word/header1.xml><?xml version="1.0" encoding="utf-8"?>
-<w:hdr xmlns:ve="http://schemas.openxmlformats.org/markup-compatibility/2006" xmlns:o="urn:schemas-microsoft-com:office:office" xmlns:r="http://schemas.openxmlformats.org/officeDocument/2006/relationships" xmlns:m="http://schemas.openxmlformats.org/officeDocument/2006/math" xmlns:v="urn:schemas-microsoft-com:vml" xmlns:wp="http://schemas.openxmlformats.org/drawingml/2006/wordprocessingDrawing" xmlns:w10="urn:schemas-microsoft-com:office:word" xmlns:w="http://schemas.openxmlformats.org/wordprocessingml/2006/main" xmlns:wne="http://schemas.microsoft.com/office/word/2006/wordml">
+<w:hdr xmlns:wpc="http://schemas.microsoft.com/office/word/2010/wordprocessingCanvas" xmlns:mo="http://schemas.microsoft.com/office/mac/office/2008/main" xmlns:mc="http://schemas.openxmlformats.org/markup-compatibility/2006" xmlns:mv="urn:schemas-microsoft-com:mac:vml" xmlns:o="urn:schemas-microsoft-com:office:office" xmlns:r="http://schemas.openxmlformats.org/officeDocument/2006/relationships" xmlns:m="http://schemas.openxmlformats.org/officeDocument/2006/math" xmlns:v="urn:schemas-microsoft-com:vml" xmlns:wp14="http://schemas.microsoft.com/office/word/2010/wordprocessingDrawing" xmlns:wp="http://schemas.openxmlformats.org/drawingml/2006/wordprocessingDrawing" xmlns:w10="urn:schemas-microsoft-com:office:word" xmlns:w="http://schemas.openxmlformats.org/wordprocessingml/2006/main" xmlns:w14="http://schemas.microsoft.com/office/word/2010/wordml" xmlns:wpg="http://schemas.microsoft.com/office/word/2010/wordprocessingGroup" xmlns:wpi="http://schemas.microsoft.com/office/word/2010/wordprocessingInk" xmlns:wne="http://schemas.microsoft.com/office/word/2006/wordml" xmlns:wps="http://schemas.microsoft.com/office/word/2010/wordprocessingShape" mc:Ignorable="w14 wp14">
   <w:p>
     <w:pPr>
       <w:pStyle w:val="Header"/>
@@ -1011,7 +1006,7 @@
 </file>
 
 <file path=word/header2.xml><?xml version="1.0" encoding="utf-8"?>
-<w:hdr xmlns:ve="http://schemas.openxmlformats.org/markup-compatibility/2006" xmlns:o="urn:schemas-microsoft-com:office:office" xmlns:r="http://schemas.openxmlformats.org/officeDocument/2006/relationships" xmlns:m="http://schemas.openxmlformats.org/officeDocument/2006/math" xmlns:v="urn:schemas-microsoft-com:vml" xmlns:wp="http://schemas.openxmlformats.org/drawingml/2006/wordprocessingDrawing" xmlns:w10="urn:schemas-microsoft-com:office:word" xmlns:w="http://schemas.openxmlformats.org/wordprocessingml/2006/main" xmlns:wne="http://schemas.microsoft.com/office/word/2006/wordml">
+<w:hdr xmlns:wpc="http://schemas.microsoft.com/office/word/2010/wordprocessingCanvas" xmlns:mo="http://schemas.microsoft.com/office/mac/office/2008/main" xmlns:mc="http://schemas.openxmlformats.org/markup-compatibility/2006" xmlns:mv="urn:schemas-microsoft-com:mac:vml" xmlns:o="urn:schemas-microsoft-com:office:office" xmlns:r="http://schemas.openxmlformats.org/officeDocument/2006/relationships" xmlns:m="http://schemas.openxmlformats.org/officeDocument/2006/math" xmlns:v="urn:schemas-microsoft-com:vml" xmlns:wp14="http://schemas.microsoft.com/office/word/2010/wordprocessingDrawing" xmlns:wp="http://schemas.openxmlformats.org/drawingml/2006/wordprocessingDrawing" xmlns:w10="urn:schemas-microsoft-com:office:word" xmlns:w="http://schemas.openxmlformats.org/wordprocessingml/2006/main" xmlns:w14="http://schemas.microsoft.com/office/word/2010/wordml" xmlns:wpg="http://schemas.microsoft.com/office/word/2010/wordprocessingGroup" xmlns:wpi="http://schemas.microsoft.com/office/word/2010/wordprocessingInk" xmlns:wne="http://schemas.microsoft.com/office/word/2006/wordml" xmlns:wps="http://schemas.microsoft.com/office/word/2010/wordprocessingShape" mc:Ignorable="w14 wp14">
   <w:p>
     <w:pPr>
       <w:pStyle w:val="Header"/>
@@ -1031,7 +1026,7 @@
 </file>
 
 <file path=word/header3.xml><?xml version="1.0" encoding="utf-8"?>
-<w:hdr xmlns:ve="http://schemas.openxmlformats.org/markup-compatibility/2006" xmlns:o="urn:schemas-microsoft-com:office:office" xmlns:r="http://schemas.openxmlformats.org/officeDocument/2006/relationships" xmlns:m="http://schemas.openxmlformats.org/officeDocument/2006/math" xmlns:v="urn:schemas-microsoft-com:vml" xmlns:wp="http://schemas.openxmlformats.org/drawingml/2006/wordprocessingDrawing" xmlns:w10="urn:schemas-microsoft-com:office:word" xmlns:w="http://schemas.openxmlformats.org/wordprocessingml/2006/main" xmlns:wne="http://schemas.microsoft.com/office/word/2006/wordml">
+<w:hdr xmlns:wpc="http://schemas.microsoft.com/office/word/2010/wordprocessingCanvas" xmlns:mo="http://schemas.microsoft.com/office/mac/office/2008/main" xmlns:mc="http://schemas.openxmlformats.org/markup-compatibility/2006" xmlns:mv="urn:schemas-microsoft-com:mac:vml" xmlns:o="urn:schemas-microsoft-com:office:office" xmlns:r="http://schemas.openxmlformats.org/officeDocument/2006/relationships" xmlns:m="http://schemas.openxmlformats.org/officeDocument/2006/math" xmlns:v="urn:schemas-microsoft-com:vml" xmlns:wp14="http://schemas.microsoft.com/office/word/2010/wordprocessingDrawing" xmlns:wp="http://schemas.openxmlformats.org/drawingml/2006/wordprocessingDrawing" xmlns:w10="urn:schemas-microsoft-com:office:word" xmlns:w="http://schemas.openxmlformats.org/wordprocessingml/2006/main" xmlns:w14="http://schemas.microsoft.com/office/word/2010/wordml" xmlns:wpg="http://schemas.microsoft.com/office/word/2010/wordprocessingGroup" xmlns:wpi="http://schemas.microsoft.com/office/word/2010/wordprocessingInk" xmlns:wne="http://schemas.microsoft.com/office/word/2006/wordml" xmlns:wps="http://schemas.microsoft.com/office/word/2010/wordprocessingShape" mc:Ignorable="w14 wp14">
   <w:p>
     <w:pPr>
       <w:pStyle w:val="Header"/>
@@ -1041,7 +1036,7 @@
 </file>
 
 <file path=word/numbering.xml><?xml version="1.0" encoding="utf-8"?>
-<w:numbering xmlns:ve="http://schemas.openxmlformats.org/markup-compatibility/2006" xmlns:o="urn:schemas-microsoft-com:office:office" xmlns:r="http://schemas.openxmlformats.org/officeDocument/2006/relationships" xmlns:m="http://schemas.openxmlformats.org/officeDocument/2006/math" xmlns:v="urn:schemas-microsoft-com:vml" xmlns:wp="http://schemas.openxmlformats.org/drawingml/2006/wordprocessingDrawing" xmlns:w10="urn:schemas-microsoft-com:office:word" xmlns:w="http://schemas.openxmlformats.org/wordprocessingml/2006/main" xmlns:wne="http://schemas.microsoft.com/office/word/2006/wordml">
+<w:numbering xmlns:wpc="http://schemas.microsoft.com/office/word/2010/wordprocessingCanvas" xmlns:mo="http://schemas.microsoft.com/office/mac/office/2008/main" xmlns:mc="http://schemas.openxmlformats.org/markup-compatibility/2006" xmlns:mv="urn:schemas-microsoft-com:mac:vml" xmlns:o="urn:schemas-microsoft-com:office:office" xmlns:r="http://schemas.openxmlformats.org/officeDocument/2006/relationships" xmlns:m="http://schemas.openxmlformats.org/officeDocument/2006/math" xmlns:v="urn:schemas-microsoft-com:vml" xmlns:wp14="http://schemas.microsoft.com/office/word/2010/wordprocessingDrawing" xmlns:wp="http://schemas.openxmlformats.org/drawingml/2006/wordprocessingDrawing" xmlns:w10="urn:schemas-microsoft-com:office:word" xmlns:w="http://schemas.openxmlformats.org/wordprocessingml/2006/main" xmlns:w14="http://schemas.microsoft.com/office/word/2010/wordml" xmlns:wpg="http://schemas.microsoft.com/office/word/2010/wordprocessingGroup" xmlns:wpi="http://schemas.microsoft.com/office/word/2010/wordprocessingInk" xmlns:wne="http://schemas.microsoft.com/office/word/2006/wordml" xmlns:wps="http://schemas.microsoft.com/office/word/2010/wordprocessingShape" mc:Ignorable="w14 wp14">
   <w:abstractNum w:abstractNumId="0">
     <w:nsid w:val="0E8358DE"/>
     <w:multiLevelType w:val="hybridMultilevel"/>
@@ -1858,7 +1853,7 @@
 </file>
 
 <file path=word/styles.xml><?xml version="1.0" encoding="utf-8"?>
-<w:styles xmlns:r="http://schemas.openxmlformats.org/officeDocument/2006/relationships" xmlns:w="http://schemas.openxmlformats.org/wordprocessingml/2006/main">
+<w:styles xmlns:mc="http://schemas.openxmlformats.org/markup-compatibility/2006" xmlns:r="http://schemas.openxmlformats.org/officeDocument/2006/relationships" xmlns:w="http://schemas.openxmlformats.org/wordprocessingml/2006/main" xmlns:w14="http://schemas.microsoft.com/office/word/2010/wordml" mc:Ignorable="w14">
   <w:docDefaults>
     <w:rPrDefault>
       <w:rPr>
@@ -1870,7 +1865,7 @@
     </w:rPrDefault>
     <w:pPrDefault/>
   </w:docDefaults>
-  <w:latentStyles w:defLockedState="0" w:defUIPriority="99" w:defSemiHidden="1" w:defUnhideWhenUsed="1" w:defQFormat="0" w:count="267">
+  <w:latentStyles w:defLockedState="0" w:defUIPriority="99" w:defSemiHidden="1" w:defUnhideWhenUsed="1" w:defQFormat="0" w:count="276">
     <w:lsdException w:name="Normal" w:semiHidden="0" w:uiPriority="0" w:unhideWhenUsed="0" w:qFormat="1"/>
     <w:lsdException w:name="heading 1" w:semiHidden="0" w:uiPriority="9" w:unhideWhenUsed="0" w:qFormat="1"/>
     <w:lsdException w:name="heading 2" w:uiPriority="9" w:qFormat="1"/>
@@ -2025,7 +2020,6 @@
     <w:uiPriority w:val="99"/>
     <w:semiHidden/>
     <w:unhideWhenUsed/>
-    <w:qFormat/>
     <w:tblPr>
       <w:tblInd w:w="0" w:type="dxa"/>
       <w:tblCellMar>
@@ -2096,7 +2090,6 @@
     <w:basedOn w:val="Normal"/>
     <w:link w:val="HeaderChar"/>
     <w:uiPriority w:val="99"/>
-    <w:semiHidden/>
     <w:unhideWhenUsed/>
     <w:rsid w:val="00E21356"/>
     <w:pPr>
@@ -2111,7 +2104,6 @@
     <w:basedOn w:val="DefaultParagraphFont"/>
     <w:link w:val="Header"/>
     <w:uiPriority w:val="99"/>
-    <w:semiHidden/>
     <w:rsid w:val="00E21356"/>
   </w:style>
   <w:style w:type="paragraph" w:styleId="Footer">
@@ -2119,7 +2111,6 @@
     <w:basedOn w:val="Normal"/>
     <w:link w:val="FooterChar"/>
     <w:uiPriority w:val="99"/>
-    <w:semiHidden/>
     <w:unhideWhenUsed/>
     <w:rsid w:val="00E21356"/>
     <w:pPr>
@@ -2134,7 +2125,6 @@
     <w:basedOn w:val="DefaultParagraphFont"/>
     <w:link w:val="Footer"/>
     <w:uiPriority w:val="99"/>
-    <w:semiHidden/>
     <w:rsid w:val="00E21356"/>
   </w:style>
 </w:styles>

</xml_diff>